<commit_message>
updated privacy policy and terms and conditions documents
</commit_message>
<xml_diff>
--- a/public/Privacy policy.docx
+++ b/public/Privacy policy.docx
@@ -48,7 +48,7 @@
           <w:rFonts w:ascii="Arial" w:cs="Arial" w:eastAsia="Arial" w:hAnsi="Arial"/>
           <w:rtl w:val="0"/>
         </w:rPr>
-        <w:t xml:space="preserve"> [Insert Date]</w:t>
+        <w:t xml:space="preserve"> 23/04/2025</w:t>
       </w:r>
     </w:p>
     <w:p>
@@ -71,7 +71,7 @@
           <w:b w:val="1"/>
           <w:rtl w:val="0"/>
         </w:rPr>
-        <w:t xml:space="preserve">[Your Business Name]</w:t>
+        <w:t xml:space="preserve">Emmahlubi Inc</w:t>
       </w:r>
       <w:r>
         <w:rPr>
@@ -130,8 +130,9 @@
           <w:ilvl w:val="0"/>
           <w:numId w:val="2"/>
         </w:numPr>
-        <w:spacing w:after="0" w:afterAutospacing="0" w:before="240" w:lineRule="auto"/>
+        <w:spacing w:after="0" w:before="240" w:lineRule="auto"/>
         <w:ind w:left="720" w:hanging="360"/>
+        <w:rPr/>
       </w:pPr>
       <w:r>
         <w:rPr>
@@ -150,6 +151,11 @@
         <w:t xml:space="preserve"> We may collect personal information such as your name, email address, phone number, and payment details when you use our services or contact us.</w:t>
         <w:br w:type="textWrapping"/>
       </w:r>
+      <w:r>
+        <w:rPr>
+          <w:rtl w:val="0"/>
+        </w:rPr>
+      </w:r>
     </w:p>
     <w:p>
       <w:pPr>
@@ -157,8 +163,9 @@
           <w:ilvl w:val="0"/>
           <w:numId w:val="2"/>
         </w:numPr>
-        <w:spacing w:after="240" w:before="0" w:beforeAutospacing="0" w:lineRule="auto"/>
+        <w:spacing w:after="240" w:before="0" w:lineRule="auto"/>
         <w:ind w:left="720" w:hanging="360"/>
+        <w:rPr/>
       </w:pPr>
       <w:r>
         <w:rPr>
@@ -177,6 +184,11 @@
         <w:t xml:space="preserve"> We may collect non-personal information such as browser type, operating system, IP address, and browsing behavior.</w:t>
         <w:br w:type="textWrapping"/>
       </w:r>
+      <w:r>
+        <w:rPr>
+          <w:rtl w:val="0"/>
+        </w:rPr>
+      </w:r>
     </w:p>
     <w:p>
       <w:pPr>
@@ -242,7 +254,7 @@
           <w:ilvl w:val="0"/>
           <w:numId w:val="3"/>
         </w:numPr>
-        <w:spacing w:after="0" w:afterAutospacing="0" w:before="240" w:lineRule="auto"/>
+        <w:spacing w:after="0" w:before="240" w:lineRule="auto"/>
         <w:ind w:left="720" w:hanging="360"/>
         <w:rPr>
           <w:rFonts w:ascii="Arial" w:cs="Arial" w:eastAsia="Arial" w:hAnsi="Arial"/>
@@ -262,7 +274,7 @@
           <w:ilvl w:val="0"/>
           <w:numId w:val="3"/>
         </w:numPr>
-        <w:spacing w:after="0" w:afterAutospacing="0" w:before="0" w:beforeAutospacing="0" w:lineRule="auto"/>
+        <w:spacing w:after="0" w:before="0" w:lineRule="auto"/>
         <w:ind w:left="720" w:hanging="360"/>
         <w:rPr>
           <w:rFonts w:ascii="Arial" w:cs="Arial" w:eastAsia="Arial" w:hAnsi="Arial"/>
@@ -282,7 +294,7 @@
           <w:ilvl w:val="0"/>
           <w:numId w:val="3"/>
         </w:numPr>
-        <w:spacing w:after="0" w:afterAutospacing="0" w:before="0" w:beforeAutospacing="0" w:lineRule="auto"/>
+        <w:spacing w:after="0" w:before="0" w:lineRule="auto"/>
         <w:ind w:left="720" w:hanging="360"/>
         <w:rPr>
           <w:rFonts w:ascii="Arial" w:cs="Arial" w:eastAsia="Arial" w:hAnsi="Arial"/>
@@ -302,7 +314,7 @@
           <w:ilvl w:val="0"/>
           <w:numId w:val="3"/>
         </w:numPr>
-        <w:spacing w:after="0" w:afterAutospacing="0" w:before="0" w:beforeAutospacing="0" w:lineRule="auto"/>
+        <w:spacing w:after="0" w:before="0" w:lineRule="auto"/>
         <w:ind w:left="720" w:hanging="360"/>
         <w:rPr>
           <w:rFonts w:ascii="Arial" w:cs="Arial" w:eastAsia="Arial" w:hAnsi="Arial"/>
@@ -322,7 +334,7 @@
           <w:ilvl w:val="0"/>
           <w:numId w:val="3"/>
         </w:numPr>
-        <w:spacing w:after="240" w:before="0" w:beforeAutospacing="0" w:lineRule="auto"/>
+        <w:spacing w:after="240" w:before="0" w:lineRule="auto"/>
         <w:ind w:left="720" w:hanging="360"/>
         <w:rPr>
           <w:rFonts w:ascii="Arial" w:cs="Arial" w:eastAsia="Arial" w:hAnsi="Arial"/>
@@ -657,7 +669,7 @@
           <w:ilvl w:val="0"/>
           <w:numId w:val="1"/>
         </w:numPr>
-        <w:spacing w:after="0" w:afterAutospacing="0" w:before="240" w:lineRule="auto"/>
+        <w:spacing w:after="0" w:before="240" w:lineRule="auto"/>
         <w:ind w:left="720" w:hanging="360"/>
         <w:rPr>
           <w:rFonts w:ascii="Arial" w:cs="Arial" w:eastAsia="Arial" w:hAnsi="Arial"/>
@@ -677,7 +689,7 @@
           <w:ilvl w:val="0"/>
           <w:numId w:val="1"/>
         </w:numPr>
-        <w:spacing w:after="0" w:afterAutospacing="0" w:before="0" w:beforeAutospacing="0" w:lineRule="auto"/>
+        <w:spacing w:after="0" w:before="0" w:lineRule="auto"/>
         <w:ind w:left="720" w:hanging="360"/>
         <w:rPr>
           <w:rFonts w:ascii="Arial" w:cs="Arial" w:eastAsia="Arial" w:hAnsi="Arial"/>
@@ -697,7 +709,7 @@
           <w:ilvl w:val="0"/>
           <w:numId w:val="1"/>
         </w:numPr>
-        <w:spacing w:after="240" w:before="0" w:beforeAutospacing="0" w:lineRule="auto"/>
+        <w:spacing w:after="240" w:before="0" w:lineRule="auto"/>
         <w:ind w:left="720" w:hanging="360"/>
         <w:rPr>
           <w:rFonts w:ascii="Arial" w:cs="Arial" w:eastAsia="Arial" w:hAnsi="Arial"/>
@@ -731,7 +743,7 @@
           <w:b w:val="1"/>
           <w:rtl w:val="0"/>
         </w:rPr>
-        <w:t xml:space="preserve">[Your Contact Email]</w:t>
+        <w:t xml:space="preserve">admin@emmahlubi.co.za</w:t>
       </w:r>
       <w:r>
         <w:rPr>
@@ -925,9 +937,10 @@
     </w:p>
     <w:p>
       <w:pPr>
-        <w:spacing w:after="240" w:before="240" w:lineRule="auto"/>
+        <w:spacing w:after="0" w:before="0" w:line="276" w:lineRule="auto"/>
         <w:rPr>
           <w:rFonts w:ascii="Arial" w:cs="Arial" w:eastAsia="Arial" w:hAnsi="Arial"/>
+          <w:b w:val="1"/>
         </w:rPr>
       </w:pPr>
       <w:r>
@@ -936,22 +949,69 @@
           <w:b w:val="1"/>
           <w:rtl w:val="0"/>
         </w:rPr>
-        <w:t xml:space="preserve">[Your Business Name]</w:t>
+        <w:t xml:space="preserve">Emmahlubi Inc</w:t>
         <w:br w:type="textWrapping"/>
       </w:r>
+    </w:p>
+    <w:p>
+      <w:pPr>
+        <w:spacing w:after="0" w:before="0" w:line="276" w:lineRule="auto"/>
+        <w:rPr>
+          <w:rFonts w:ascii="Arial" w:cs="Arial" w:eastAsia="Arial" w:hAnsi="Arial"/>
+        </w:rPr>
+      </w:pPr>
       <w:r>
         <w:rPr>
           <w:rFonts w:ascii="Arial" w:cs="Arial" w:eastAsia="Arial" w:hAnsi="Arial"/>
           <w:rtl w:val="0"/>
         </w:rPr>
-        <w:t xml:space="preserve">[Your Contact Email]</w:t>
+        <w:t xml:space="preserve">admin@emmahlubi.co.za</w:t>
         <w:br w:type="textWrapping"/>
-        <w:t xml:space="preserve">[Your Contact Address]</w:t>
       </w:r>
+    </w:p>
+    <w:p>
+      <w:pPr>
+        <w:spacing w:after="0" w:before="0" w:line="276" w:lineRule="auto"/>
+        <w:rPr>
+          <w:rFonts w:ascii="Arial" w:cs="Arial" w:eastAsia="Arial" w:hAnsi="Arial"/>
+        </w:rPr>
+      </w:pPr>
       <w:r>
         <w:rPr>
+          <w:rFonts w:ascii="Arial" w:cs="Arial" w:eastAsia="Arial" w:hAnsi="Arial"/>
           <w:rtl w:val="0"/>
         </w:rPr>
+        <w:t xml:space="preserve">Five @ Dolerite</w:t>
+      </w:r>
+    </w:p>
+    <w:p>
+      <w:pPr>
+        <w:spacing w:after="0" w:before="0" w:line="276" w:lineRule="auto"/>
+        <w:rPr>
+          <w:rFonts w:ascii="Arial" w:cs="Arial" w:eastAsia="Arial" w:hAnsi="Arial"/>
+        </w:rPr>
+      </w:pPr>
+      <w:r>
+        <w:rPr>
+          <w:rFonts w:ascii="Arial" w:cs="Arial" w:eastAsia="Arial" w:hAnsi="Arial"/>
+          <w:rtl w:val="0"/>
+        </w:rPr>
+        <w:t xml:space="preserve">5 Dolerite Crescent </w:t>
+      </w:r>
+    </w:p>
+    <w:p>
+      <w:pPr>
+        <w:spacing w:after="0" w:before="0" w:line="276" w:lineRule="auto"/>
+        <w:rPr>
+          <w:rFonts w:ascii="Arial" w:cs="Arial" w:eastAsia="Arial" w:hAnsi="Arial"/>
+        </w:rPr>
+      </w:pPr>
+      <w:r>
+        <w:rPr>
+          <w:rFonts w:ascii="Arial" w:cs="Arial" w:eastAsia="Arial" w:hAnsi="Arial"/>
+          <w:rtl w:val="0"/>
+        </w:rPr>
+        <w:t xml:space="preserve">Middelburg, 1050</w:t>
       </w:r>
     </w:p>
     <w:sectPr>
@@ -1324,6 +1384,123 @@
       </w:pPr>
     </w:pPrDefault>
   </w:docDefaults>
+  <w:style w:type="paragraph" w:styleId="Normal" w:default="1">
+    <w:name w:val="normal"/>
+  </w:style>
+  <w:style w:type="table" w:styleId="TableNormal" w:default="1">
+    <w:name w:val="Table Normal"/>
+  </w:style>
+  <w:style w:type="paragraph" w:styleId="Heading1">
+    <w:name w:val="heading 1"/>
+    <w:basedOn w:val="Normal"/>
+    <w:next w:val="Normal"/>
+    <w:pPr>
+      <w:keepNext w:val="1"/>
+      <w:keepLines w:val="1"/>
+      <w:spacing w:after="0" w:before="480" w:lineRule="auto"/>
+    </w:pPr>
+    <w:rPr>
+      <w:rFonts w:ascii="Calibri" w:cs="Calibri" w:eastAsia="Calibri" w:hAnsi="Calibri"/>
+      <w:b w:val="1"/>
+      <w:color w:val="366091"/>
+      <w:sz w:val="28"/>
+      <w:szCs w:val="28"/>
+    </w:rPr>
+  </w:style>
+  <w:style w:type="paragraph" w:styleId="Heading2">
+    <w:name w:val="heading 2"/>
+    <w:basedOn w:val="Normal"/>
+    <w:next w:val="Normal"/>
+    <w:pPr>
+      <w:keepNext w:val="1"/>
+      <w:keepLines w:val="1"/>
+      <w:spacing w:after="0" w:before="200" w:lineRule="auto"/>
+    </w:pPr>
+    <w:rPr>
+      <w:rFonts w:ascii="Calibri" w:cs="Calibri" w:eastAsia="Calibri" w:hAnsi="Calibri"/>
+      <w:b w:val="1"/>
+      <w:color w:val="4f81bd"/>
+      <w:sz w:val="26"/>
+      <w:szCs w:val="26"/>
+    </w:rPr>
+  </w:style>
+  <w:style w:type="paragraph" w:styleId="Heading3">
+    <w:name w:val="heading 3"/>
+    <w:basedOn w:val="Normal"/>
+    <w:next w:val="Normal"/>
+    <w:pPr>
+      <w:keepNext w:val="1"/>
+      <w:keepLines w:val="1"/>
+      <w:spacing w:after="0" w:before="200" w:lineRule="auto"/>
+    </w:pPr>
+    <w:rPr>
+      <w:rFonts w:ascii="Calibri" w:cs="Calibri" w:eastAsia="Calibri" w:hAnsi="Calibri"/>
+      <w:b w:val="1"/>
+      <w:color w:val="4f81bd"/>
+    </w:rPr>
+  </w:style>
+  <w:style w:type="paragraph" w:styleId="Heading4">
+    <w:name w:val="heading 4"/>
+    <w:basedOn w:val="Normal"/>
+    <w:next w:val="Normal"/>
+    <w:pPr>
+      <w:keepNext w:val="1"/>
+      <w:keepLines w:val="1"/>
+      <w:spacing w:after="0" w:before="200" w:lineRule="auto"/>
+    </w:pPr>
+    <w:rPr>
+      <w:rFonts w:ascii="Calibri" w:cs="Calibri" w:eastAsia="Calibri" w:hAnsi="Calibri"/>
+      <w:b w:val="1"/>
+      <w:i w:val="1"/>
+      <w:color w:val="4f81bd"/>
+    </w:rPr>
+  </w:style>
+  <w:style w:type="paragraph" w:styleId="Heading5">
+    <w:name w:val="heading 5"/>
+    <w:basedOn w:val="Normal"/>
+    <w:next w:val="Normal"/>
+    <w:pPr>
+      <w:keepNext w:val="1"/>
+      <w:keepLines w:val="1"/>
+      <w:spacing w:after="0" w:before="200" w:lineRule="auto"/>
+    </w:pPr>
+    <w:rPr>
+      <w:rFonts w:ascii="Calibri" w:cs="Calibri" w:eastAsia="Calibri" w:hAnsi="Calibri"/>
+      <w:color w:val="243f61"/>
+    </w:rPr>
+  </w:style>
+  <w:style w:type="paragraph" w:styleId="Heading6">
+    <w:name w:val="heading 6"/>
+    <w:basedOn w:val="Normal"/>
+    <w:next w:val="Normal"/>
+    <w:pPr>
+      <w:keepNext w:val="1"/>
+      <w:keepLines w:val="1"/>
+      <w:spacing w:after="0" w:before="200" w:lineRule="auto"/>
+    </w:pPr>
+    <w:rPr>
+      <w:rFonts w:ascii="Calibri" w:cs="Calibri" w:eastAsia="Calibri" w:hAnsi="Calibri"/>
+      <w:i w:val="1"/>
+      <w:color w:val="243f61"/>
+    </w:rPr>
+  </w:style>
+  <w:style w:type="paragraph" w:styleId="Title">
+    <w:name w:val="Title"/>
+    <w:basedOn w:val="Normal"/>
+    <w:next w:val="Normal"/>
+    <w:pPr>
+      <w:pBdr>
+        <w:bottom w:color="4f81bd" w:space="4" w:sz="8" w:val="single"/>
+      </w:pBdr>
+      <w:spacing w:after="300" w:line="240" w:lineRule="auto"/>
+    </w:pPr>
+    <w:rPr>
+      <w:rFonts w:ascii="Calibri" w:cs="Calibri" w:eastAsia="Calibri" w:hAnsi="Calibri"/>
+      <w:color w:val="17365d"/>
+      <w:sz w:val="52"/>
+      <w:szCs w:val="52"/>
+    </w:rPr>
+  </w:style>
   <w:style w:type="paragraph" w:styleId="Normal" w:default="1">
     <w:name w:val="normal"/>
   </w:style>
@@ -13127,6 +13304,19 @@
         <w:shd w:color="auto" w:fill="fbcaa2" w:themeFill="accent6" w:themeFillTint="00007F" w:val="clear"/>
       </w:tcPr>
     </w:tblStylePr>
+  </w:style>
+  <w:style w:type="paragraph" w:styleId="Subtitle">
+    <w:name w:val="Subtitle"/>
+    <w:basedOn w:val="Normal"/>
+    <w:next w:val="Normal"/>
+    <w:pPr/>
+    <w:rPr>
+      <w:rFonts w:ascii="Calibri" w:cs="Calibri" w:eastAsia="Calibri" w:hAnsi="Calibri"/>
+      <w:i w:val="1"/>
+      <w:color w:val="4f81bd"/>
+      <w:sz w:val="24"/>
+      <w:szCs w:val="24"/>
+    </w:rPr>
   </w:style>
   <w:style w:type="paragraph" w:styleId="Subtitle">
     <w:name w:val="Subtitle"/>
@@ -13466,7 +13656,7 @@
 
 <file path=customXML/item1.xml><?xml version="1.0" encoding="utf-8"?>
 <go:gDocsCustomXmlDataStorage xmlns:go="http://customooxmlschemas.google.com/" xmlns:r="http://schemas.openxmlformats.org/officeDocument/2006/relationships" uri="GoogleDocsCustomDataVersion2">
-  <go:docsCustomData xmlns:go="http://customooxmlschemas.google.com/" roundtripDataSignature="AMtx7mis6hjTYBvrvE/0QyOs/3ASXZY7hA==">CgMxLjAyDmguaDJjYngzcnN5b3V3Mg5oLnQxeTQwYmtyejJ6MDIOaC50MDN5aGo1ZnQwdWIyDmguMmJtazlyemd6dWNkMg5oLnhyNXh2OXFtbGdxYzIOaC5vcXFsYXY0dXBzYTgyDmguZ2xxZmtlbGNuend0Mg5oLng2djJxd3Q1eG56MDIOaC4ybnNzN2JzdTA1aDYyDmguYjlwazRrOWpib3gxMg5oLnAwdG9nOHRjeGt3djgAciExWmxFbmNwT2c5VGM4SmxOdzJQRk9SOVNRRzBxQ0RoaXY=</go:docsCustomData>
+  <go:docsCustomData xmlns:go="http://customooxmlschemas.google.com/" roundtripDataSignature="AMtx7mjJqna1ZuHo63UXE5cCM74bC2WO1g==">CgMxLjAyDmguaDJjYngzcnN5b3V3Mg5oLnQxeTQwYmtyejJ6MDIOaC50MDN5aGo1ZnQwdWIyDmguMmJtazlyemd6dWNkMg5oLnhyNXh2OXFtbGdxYzIOaC5vcXFsYXY0dXBzYTgyDmguZ2xxZmtlbGNuend0Mg5oLng2djJxd3Q1eG56MDIOaC4ybnNzN2JzdTA1aDYyDmguYjlwazRrOWpib3gxMg5oLnAwdG9nOHRjeGt3djgAciExYklHVWxZWmJ1MDdYS09VTjFXVVhqRXJERmc0ZUdTT2I=</go:docsCustomData>
 </go:gDocsCustomXmlDataStorage>
 </file>
 

</xml_diff>